<commit_message>
final edits to chapter 5, and thesis start document
</commit_message>
<xml_diff>
--- a/markdown/chapter5.docx
+++ b/markdown/chapter5.docx
@@ -67,7 +67,7 @@
         <w:t xml:space="preserve">(Mooney 1972)</w:t>
       </w:r>
       <w:r>
-        <w:t xml:space="preserve">. In this thesis work, resources allocated for growth in</w:t>
+        <w:t xml:space="preserve">. In this thesis, resources allocated for growth in</w:t>
       </w:r>
       <w:r>
         <w:t xml:space="preserve"> </w:t>
@@ -82,7 +82,32 @@
         <w:t xml:space="preserve"> </w:t>
       </w:r>
       <w:r>
-        <w:t xml:space="preserve">tree species are classified into two distinct groups. The first group consists of environmental plant resources that are captured, distributed and utilized to drive rates of A and thus tree C gain. These C assimilates comprise the second group, which are the essential internal resource required to fuel tissue growth, storage and respiration. These two resource group are inextricably linked and interact to define plant growth across spatial and temporal scales. For example, the C expended in acquiring N makes up a significant fraction of the total energy a plant consumes, while leaf N investment constrains photosynthetic capacity</w:t>
+        <w:t xml:space="preserve">tree species are classified into two distinct groups. The first group consists of environmental plant resources, such as N and H</w:t>
+      </w:r>
+      <w:r>
+        <w:rPr>
+          <w:vertAlign w:val="subscript"/>
+        </w:rPr>
+        <w:t xml:space="preserve">2</w:t>
+      </w:r>
+      <w:r>
+        <w:t xml:space="preserve">O, that are captured, distributed and utilized to drive rates of leaf photosynthesis (</w:t>
+      </w:r>
+      <w:r>
+        <w:rPr>
+          <w:i/>
+        </w:rPr>
+        <w:t xml:space="preserve">A</w:t>
+      </w:r>
+      <w:r>
+        <w:rPr>
+          <w:vertAlign w:val="subscript"/>
+          <w:i/>
+        </w:rPr>
+        <w:t xml:space="preserve">n</w:t>
+      </w:r>
+      <w:r>
+        <w:t xml:space="preserve">) and thus tree C gain. These C assimilates comprise the second group, which are the essential internal resource required for tissue growth, storage and to fuel respiration. These two resource groups are inextricably linked and interact to define plant growth across spatial and temporal scales. For example, the C expended in acquiring N makes up a significant fraction of the total energy a plant consumes, while leaf N investment constrains photosynthetic capacity</w:t>
       </w:r>
       <w:r>
         <w:t xml:space="preserve"> </w:t>
@@ -111,7 +136,7 @@
         <w:br w:type="textWrapping"/>
       </w:r>
       <w:r>
-        <w:t xml:space="preserve">The research presented in this thesis was designed to investigate resource allocation in trees at individual tissue and whole plant scales using model</w:t>
+        <w:t xml:space="preserve">The research presented in this thesis was designed to investigate resource allocation in trees at individual tissue and whole plant scales in</w:t>
       </w:r>
       <w:r>
         <w:t xml:space="preserve"> </w:t>
@@ -123,10 +148,10 @@
         <w:t xml:space="preserve">Eucalyptus</w:t>
       </w:r>
       <w:r>
-        <w:t xml:space="preserve"> </w:t>
-      </w:r>
-      <w:r>
-        <w:t xml:space="preserve">species. I sought to address theories of plant functional balance by testing biomass partitioning in seedlings and trees undergoing various environmental manipulations. As observed biomass production may not necessarily reveal shifts in plant functional responses, I evaluated the sensitivity of the allocation of photosynthate above and belowground across different temporal scales. Using mass balance approaches I then tested the coordination between growth an net leaf photosynthesis (</w:t>
+        <w:t xml:space="preserve">. I sought to address theories of plant functional balance by testing biomass partitioning in seedlings and trees undergoing various environmental manipulations. As observed biomass production may not necessarily reveal shifts in plant functional responses to environmental change, I evaluated the sensitivity of the allocation of photosynthate above and belowground across different temporal scales. Using mass balance approaches I then tested the coordination between growth and</w:t>
+      </w:r>
+      <w:r>
+        <w:t xml:space="preserve"> </w:t>
       </w:r>
       <w:r>
         <w:rPr>
@@ -142,7 +167,31 @@
         <w:t xml:space="preserve">n</w:t>
       </w:r>
       <w:r>
-        <w:t xml:space="preserve">), using leaf gas exchange parameters in seedlings and measurements of net canopy C gain in trees. To help bridge the knowledge gap between leaf and canopy C gain I investigated the distribution of soil resources as a function of light availability within canopies and the effect this has on individual leaf physiology. By utilizing novel experimental approaches, evidence from this work improves our understanding of functional processes that determine the net C uptake of trees and then how this assimilated C is used to fuel growth. The contribution of this body of work provides fundamental evidence underlying resource allocation in ecologically and commercially important Eucalyptus tree species.</w:t>
+        <w:t xml:space="preserve">, using leaf gas exchange parameters in seedlings and measurements of net canopy C gain in trees. To help bridge the knowledge gap between leaf and canopy C gain I investigated the distribution of N and H</w:t>
+      </w:r>
+      <w:r>
+        <w:rPr>
+          <w:vertAlign w:val="subscript"/>
+        </w:rPr>
+        <w:t xml:space="preserve">2</w:t>
+      </w:r>
+      <w:r>
+        <w:t xml:space="preserve">O as a function of light availability within canopies and the effect this has on individual leaf physiology. By utilizing novel experimental approaches, evidence from this work improves our understanding of functional processes that determine the net C uptake of trees and then how this assimilated C is used to fuel growth. The contribution of this body of work provides fundamental evidence underlying resource allocation in ecologically and commercially important</w:t>
+      </w:r>
+      <w:r>
+        <w:t xml:space="preserve"> </w:t>
+      </w:r>
+      <w:r>
+        <w:rPr>
+          <w:i/>
+        </w:rPr>
+        <w:t xml:space="preserve">Eucalyptus</w:t>
+      </w:r>
+      <w:r>
+        <w:t xml:space="preserve"> </w:t>
+      </w:r>
+      <w:r>
+        <w:t xml:space="preserve">tree species.</w:t>
       </w:r>
     </w:p>
     <w:p>
@@ -191,7 +240,7 @@
         <w:t xml:space="preserve">(Litton et al. 2007)</w:t>
       </w:r>
       <w:r>
-        <w:t xml:space="preserve">. Currently, empirical data regarding this topic are critical to the development of C allocation in forest models and subsequent predictions of global C balance under climate change</w:t>
+        <w:t xml:space="preserve">. Currently, empirical data on C allocation are critical to the further development of forest models and subsequent predictions of global C balance under climate change</w:t>
       </w:r>
       <w:r>
         <w:t xml:space="preserve"> </w:t>
@@ -200,7 +249,7 @@
         <w:t xml:space="preserve">(Franklin et al. 2012)</w:t>
       </w:r>
       <w:r>
-        <w:t xml:space="preserve">. Growth responses during early phases of trees establishment (seedlings or young trees) to changes in soil resource availability or climate change factors will likely depend on the ability to maintain positive C balance between growth, respiration and storage. Consequently, understanding environmentally driven shifts in C allocation in young</w:t>
+        <w:t xml:space="preserve">. Growth responses during early phases of tree establishment (seedlings or young trees) to changes in soil resource availability or climate change factors will likely depend on shifts in the plant C budget to balance growth, respiration and storage. Consequently, understanding environmentally driven shifts in C allocation in young</w:t>
       </w:r>
       <w:r>
         <w:t xml:space="preserve"> </w:t>
@@ -215,7 +264,7 @@
         <w:t xml:space="preserve"> </w:t>
       </w:r>
       <w:r>
-        <w:t xml:space="preserve">trees will be crucial to manage their fitness in fragile native ecosystems and their productivity in terms of timber production and quality in agroforestry systems.</w:t>
+        <w:t xml:space="preserve">trees will be crucial to manage their fitness in fragile native ecosystems and their productivity in terms of timber production and quality in forestry systems.</w:t>
       </w:r>
     </w:p>
     <w:p>
@@ -268,7 +317,7 @@
         <w:t xml:space="preserve"> </w:t>
       </w:r>
       <w:r>
-        <w:t xml:space="preserve">and drought treatments (Chapter 2). Across these studies, partitioning of harvested biomass appeared to follow allometric trajectories related to overall plant size, regardless of treatment manipulation. Partitioning to roots, leaves and stems in</w:t>
+        <w:t xml:space="preserve">and drought treatments (Chapter 2). Across these studies, partitioning of biomass largely followed allometric trajectories related to plant size, nearly independent of treatment manipulation. Partitioning to roots, leaves and stems in</w:t>
       </w:r>
       <w:r>
         <w:t xml:space="preserve"> </w:t>
@@ -283,16 +332,16 @@
         <w:t xml:space="preserve"> </w:t>
       </w:r>
       <w:r>
-        <w:t xml:space="preserve">seedlings was conserved across a large variation in seedling biomass with and without soil volume restriction (15-175 g). During this early growth stage, these results infer that growth inhibition from reduced belowground sink strength did not elicit a functional partitioning response. With much larger 2 year old</w:t>
-      </w:r>
-      <w:r>
-        <w:t xml:space="preserve"> </w:t>
-      </w:r>
-      <w:r>
-        <w:rPr>
-          <w:i/>
-        </w:rPr>
-        <w:t xml:space="preserve">E.Saligna</w:t>
+        <w:t xml:space="preserve">seedlings was conserved across a ten-fold variation in seedling biomass with and without soil volume restriction. During this early growth stage, these results infer that growth inhibition from reduced belowground sink strength did not elicit a functional partitioning response. With much larger 2 year old</w:t>
+      </w:r>
+      <w:r>
+        <w:t xml:space="preserve"> </w:t>
+      </w:r>
+      <w:r>
+        <w:rPr>
+          <w:i/>
+        </w:rPr>
+        <w:t xml:space="preserve">E.saligna</w:t>
       </w:r>
       <w:r>
         <w:t xml:space="preserve"> </w:t>
@@ -322,7 +371,7 @@
         <w:t xml:space="preserve"> </w:t>
       </w:r>
       <w:r>
-        <w:t xml:space="preserve">treatments. These patterns were also attributed to size dependent relationship associated with ontogeny</w:t>
+        <w:t xml:space="preserve">treatments. These patterns were also attributed to size dependent relationships associated with ontogeny</w:t>
       </w:r>
       <w:r>
         <w:t xml:space="preserve"> </w:t>
@@ -331,7 +380,7 @@
         <w:t xml:space="preserve">(see Poorter et al. 2015)</w:t>
       </w:r>
       <w:r>
-        <w:t xml:space="preserve">, rather than a functional tree response to eC</w:t>
+        <w:t xml:space="preserve">, rather than a direct functional response to eC</w:t>
       </w:r>
       <w:r>
         <w:rPr>
@@ -351,7 +400,7 @@
         <w:br w:type="textWrapping"/>
       </w:r>
       <w:r>
-        <w:t xml:space="preserve">Combined results from these two experiments argue against traditional views of plant functional balance in the context of observed biomass production. These theories posit that plants will “optimally forage” for the most limiting resource, thus shifts in biomass partitioning should occur. However, adaptive plant responses can extend beyond biomass production at any given “snapshot” in time. This makes tracking C allocation to processes other than observed biomass just as important in assessing growth responses. Here, empirical and modelling evidence from Chapters 2 &amp; 4 reveal that detection in shifts of tissue C allocation were necessary to interpret whole tree response to environmental manipulations. For</w:t>
+        <w:t xml:space="preserve">Combined results from these two experiments argue against traditional views of plant functional balance in the context of observed biomass production. These theories posit that plants will “optimally forage” for the most limiting resource, thus shifts in biomass partitioning should occur. However, adaptive plant responses may not include changes in biomass production at any given “snapshot” in time. This makes tracking C allocation to processes other than observed biomass just as important in assessing overall responses to manipulations of resource availability. Here, empirical and modelling evidence from Chapters 2 &amp; 4 reveal that detection in shifts of tissue C allocation were necessary to interpret whole tree response to environmental manipulations. For</w:t>
       </w:r>
       <w:r>
         <w:t xml:space="preserve"> </w:t>
@@ -452,7 +501,7 @@
         <w:t xml:space="preserve"> </w:t>
       </w:r>
       <w:r>
-        <w:t xml:space="preserve">seedlings during this thesis research. Increases in specific root length were detected in some, but not all, of seedlings with soil volume restriction. Modelling results also revealed that increases in tissue respiration rates were a possible mechanism to account for the oversupply of C not allocated to biomass. Increases in leaf carbohydrate storage were correlated with reduced belowground sink strength in these seedlings, and it is possible that C storage could also have increased in other tissues. Root exudation may have increased in response to adverse poor quality soil conditions with</w:t>
+        <w:t xml:space="preserve">seedlings in research presented in Chapter 2. Increases in specific root length were detected in some, but not all, of seedlings with soil volume restriction. Modelling results also revealed that increases in tissue respiration rates were a possible mechanism to account for the oversupply of C not allocated to biomass. Increases in leaf carbohydrate storage were correlated with reduced belowground sink strength in these seedlings, and it is possible that C storage increased in other tissues. Although not measured, root exudation may have increased in response to adverse poor quality soil conditions with</w:t>
       </w:r>
       <w:r>
         <w:t xml:space="preserve"> </w:t>
@@ -520,7 +569,7 @@
         <w:t xml:space="preserve"> </w:t>
       </w:r>
       <w:r>
-        <w:t xml:space="preserve">trees disagrees with the regularity of enhancement of belowground processes in other trees species under eC</w:t>
+        <w:t xml:space="preserve">trees disagrees with the common observation of enhancement of belowground processes in other trees species under eC</w:t>
       </w:r>
       <w:r>
         <w:rPr>
@@ -547,7 +596,7 @@
         <w:t xml:space="preserve"> </w:t>
       </w:r>
       <w:r>
-        <w:t xml:space="preserve">states that it is more appropriate to say that plants shift biomass allocation to reduce imbalances between leaf source activity and tissue resource acquisition. Collectively, results from this research tend to agree with this conclusion, with the caveat that the concept of allocation must be extended to include fates of C other than measured biomass. Consequently, we agree with Poorter et al.</w:t>
+        <w:t xml:space="preserve">states that it is more appropriate to state that plants shift biomass allocation to reduce imbalances between leaf source activity and tissue resource acquisition. Collectively, results from this research tend to agree with this conclusion, with the caveat that the concept of allocation must be extended to include fates of C other than measured biomass. Consequently, we agree with Poorter et al.</w:t>
       </w:r>
       <w:r>
         <w:t xml:space="preserve"> </w:t>
@@ -577,7 +626,29 @@
         <w:pStyle w:val="FirstParagraph"/>
       </w:pPr>
       <w:r>
-        <w:t xml:space="preserve">This thesis question addresses the debate over how strongly plant growth is controlled by either source or sink activity, which may disrupt the coordination between A and growth at different temporal scales. Carbon assimilate is first partitioned to provide sufficient sucrose for the immediate demands of the plant during the day, and sufficient starch to meet ‘anticipated’ demands during the following night</w:t>
+        <w:t xml:space="preserve">This thesis question addresses the debate over how strongly plant growth is controlled by either source or sink activity, which may disrupt the coordination between</w:t>
+      </w:r>
+      <w:r>
+        <w:t xml:space="preserve"> </w:t>
+      </w:r>
+      <w:r>
+        <w:rPr>
+          <w:i/>
+        </w:rPr>
+        <w:t xml:space="preserve">A</w:t>
+      </w:r>
+      <w:r>
+        <w:rPr>
+          <w:vertAlign w:val="subscript"/>
+          <w:i/>
+        </w:rPr>
+        <w:t xml:space="preserve">n</w:t>
+      </w:r>
+      <w:r>
+        <w:t xml:space="preserve"> </w:t>
+      </w:r>
+      <w:r>
+        <w:t xml:space="preserve">and growth at different temporal scales. Assimilated C is first allocated to provide sufficient sucrose for the immediate demands of the plant during the day, and sufficient starch to meet ‘anticipated’ demands during the following night</w:t>
       </w:r>
       <w:r>
         <w:t xml:space="preserve"> </w:t>
@@ -676,7 +747,7 @@
         <w:t xml:space="preserve"> </w:t>
       </w:r>
       <w:r>
-        <w:t xml:space="preserve">and growth.</w:t>
+        <w:t xml:space="preserve">and growth at short time scales.</w:t>
       </w:r>
     </w:p>
     <w:p>
@@ -702,7 +773,7 @@
         <w:t xml:space="preserve"> </w:t>
       </w:r>
       <w:r>
-        <w:t xml:space="preserve">seedlings was manipulated, through container size treatments, to test the effects of sink limitation on</w:t>
+        <w:t xml:space="preserve">seedlings was manipulated, through container size treatments, to test the effects of putative sink limitation on</w:t>
       </w:r>
       <w:r>
         <w:t xml:space="preserve"> </w:t>
@@ -755,7 +826,7 @@
         <w:t xml:space="preserve"> </w:t>
       </w:r>
       <w:r>
-        <w:t xml:space="preserve">and growth were tightly linked. As previously shown in thesis question 1, however, inadequate accounting of C allocation could lead to premature conclusions regarding this linkage. Importantly, using measured reductions in</w:t>
+        <w:t xml:space="preserve">and growth were tightly linked. As previously shown in thesis Question 1, however, partial accounting of C allocation could lead to premature conclusions regarding this linkage. Importantly, using measured reductions in</w:t>
       </w:r>
       <w:r>
         <w:t xml:space="preserve"> </w:t>
@@ -890,16 +961,7 @@
         <w:t xml:space="preserve"> </w:t>
       </w:r>
       <w:r>
-        <w:t xml:space="preserve">and growth to be tested without issues in accounting for C retention in tissues through time</w:t>
-      </w:r>
-      <w:r>
-        <w:t xml:space="preserve"> </w:t>
-      </w:r>
-      <w:r>
-        <w:t xml:space="preserve">(Litton et al. 2007)</w:t>
-      </w:r>
-      <w:r>
-        <w:t xml:space="preserve">. During this time period, total tree C mass was strongly correlated to net canopy photosynthetic C gain across a 2.5 fold range in tree size. If the C balance between growth and storage was disrupted by eC</w:t>
+        <w:t xml:space="preserve">and growth to be tested with minimal issues in accounting for C retention in tissues through time. During this time period, total tree C mass was strongly correlated to net canopy photosynthetic C gain across a 2.5 fold range in tree size. Even though the the C balance between growth and storage was likely disrupted by eC</w:t>
       </w:r>
       <w:r>
         <w:rPr>
@@ -911,7 +973,7 @@
         <w:t xml:space="preserve"> </w:t>
       </w:r>
       <w:r>
-        <w:t xml:space="preserve">or drought in these trees, it did not affect the overall coordination between C supply and growth over ~1 yr. Overall, results from Chapters 2 &amp; 4 highlight how utilization of C mass balance improves our ability to explore mechanisms in which source and sink activity feedback to tree growth. Although I show that answers to the debate regarding the coordination of allocation of C to storage and growth requires a deeper understanding C allocation, it appears that whole canopy assimilation and tree growth are tightly coordinated over long periods.</w:t>
+        <w:t xml:space="preserve">in these trees, it did not affect the overall coordination between C supply and growth over ~1 yr. Overall, results from Chapters 2 &amp; 4 highlight how utilization of C mass balance improves our ability to explore mechanisms in which source and sink activity feedback to tree growth. Although I show that answers to the debate regarding the coordination of allocation of C to storage and growth requires a deeper understanding C allocation, it appears that whole canopy assimilation and tree growth are tightly coordinated over long periods.</w:t>
       </w:r>
     </w:p>
     <w:p>
@@ -1023,7 +1085,7 @@
         <w:t xml:space="preserve"> </w:t>
       </w:r>
       <w:r>
-        <w:t xml:space="preserve">across different ecosystems and plant functional types. This thesis question arises because optimal leaf physiology is commonly assessed for seedlings or ‘full sun’ leaves, thus our understanding of how resource allocation and individual leaf physiology interact to maximize net canopy C uptake is surprisingly limited. Seeking answers to ecological questions such as “Where does the carbon go?” and “When do photosynthesis and growth not add up?” first requires an understanding of how leaves in different light environments utilize resources to maximize canopy C gain.</w:t>
+        <w:t xml:space="preserve">across different ecosystems and plant functional types. This thesis question arises because optimal leaf physiology is commonly assessed for seedlings or ‘full sun’ leaves, thus our understanding of how resource allocation and individual leaf physiology interact to maximize net canopy C uptake is surprisingly limited. Seeking answers to ecological questions such as “Where does the carbon go?” and “When do photosynthesis and growth not add up?” first requires an understanding of "Where is the carbon fixed?".</w:t>
       </w:r>
     </w:p>
     <w:p>
@@ -1059,38 +1121,16 @@
         <w:t xml:space="preserve">(Wright et al. 2003)</w:t>
       </w:r>
       <w:r>
-        <w:t xml:space="preserve">. In this economic framework, I first evaluated how N and water supply were distributed in relation to</w:t>
-      </w:r>
-      <w:r>
-        <w:t xml:space="preserve"> </w:t>
-      </w:r>
-      <w:r>
-        <w:rPr>
-          <w:i/>
-        </w:rPr>
-        <w:t xml:space="preserve">A</w:t>
-      </w:r>
-      <w:r>
-        <w:rPr>
-          <w:vertAlign w:val="subscript"/>
-          <w:i/>
-        </w:rPr>
-        <w:t xml:space="preserve">n</w:t>
-      </w:r>
-      <w:r>
-        <w:t xml:space="preserve"> </w:t>
-      </w:r>
-      <w:r>
-        <w:t xml:space="preserve">within</w:t>
-      </w:r>
-      <w:r>
-        <w:t xml:space="preserve"> </w:t>
-      </w:r>
-      <w:r>
-        <w:rPr>
-          <w:i/>
-        </w:rPr>
-        <w:t xml:space="preserve">Eucalyptus tereticornis</w:t>
+        <w:t xml:space="preserve">. In this economic framework, I first evaluated how N and water supply were distributed in relation to photosynthetic capacity within</w:t>
+      </w:r>
+      <w:r>
+        <w:t xml:space="preserve"> </w:t>
+      </w:r>
+      <w:r>
+        <w:rPr>
+          <w:i/>
+        </w:rPr>
+        <w:t xml:space="preserve">E. tereticornis</w:t>
       </w:r>
       <w:r>
         <w:t xml:space="preserve"> </w:t>
@@ -1387,6 +1427,16 @@
     </w:p>
     <w:p>
       <w:pPr>
+        <w:pStyle w:val="Heading2"/>
+      </w:pPr>
+      <w:bookmarkStart w:id="26" w:name="general-conclusions"/>
+      <w:bookmarkEnd w:id="26"/>
+      <w:r>
+        <w:t xml:space="preserve">5.2.1 General conclusions</w:t>
+      </w:r>
+    </w:p>
+    <w:p>
+      <w:pPr>
         <w:pStyle w:val="FirstParagraph"/>
       </w:pPr>
       <w:r>
@@ -1434,10 +1484,10 @@
       <w:pPr>
         <w:pStyle w:val="Heading2"/>
       </w:pPr>
-      <w:bookmarkStart w:id="26" w:name="eucalyptus-forests"/>
-      <w:bookmarkEnd w:id="26"/>
-      <w:r>
-        <w:t xml:space="preserve">5.2.1</w:t>
+      <w:bookmarkStart w:id="27" w:name="eucalyptus-forests"/>
+      <w:bookmarkEnd w:id="27"/>
+      <w:r>
+        <w:t xml:space="preserve">5.2.2</w:t>
       </w:r>
       <w:r>
         <w:t xml:space="preserve"> </w:t>
@@ -1597,7 +1647,7 @@
         <w:t xml:space="preserve"> </w:t>
       </w:r>
       <w:r>
-        <w:t xml:space="preserve">trees are often characterized as being highly adaptable in order to cope with Australia’s prevailing climate and soils. It is possible that this adaptability plays a role in the observed stability of ecophysiological processes across the duration of these experiments (months to years). Consequently, warming treatments and simulated droughts may not have been of great enough magnitude to elicit functional plant response within experimental time frames. However, these results should by no means be used to conclude that Australian forest ecosystems are overly resilient to future climate regimes. Future climate scenarios predict increased frequency of extreme daily temperatures, heat waves, and limited water resources due to higher temperature and decreased rainfall in Australia</w:t>
+        <w:t xml:space="preserve">trees are often characterized as being highly adaptable in order to cope with Australia’s prevailing climate and soils. It is possible that this adaptability plays a role in the observed stability of ecophysiological processes across the duration of these experiments (months to years). Consequently, warming treatments and simulated droughts may not have been of large enough magnitude to elicit functional plant response within experimental time frames. However, these results should by no means be used to conclude that Australian forest ecosystems are overly resilient to future climate regimes. Future climate scenarios predict increased frequency of extreme daily temperatures, heat waves, and limited water resources due to higher temperature and decreased rainfall in Australia</w:t>
       </w:r>
       <w:r>
         <w:t xml:space="preserve"> </w:t>
@@ -1637,8 +1687,8 @@
       <w:pPr>
         <w:pStyle w:val="Heading1"/>
       </w:pPr>
-      <w:bookmarkStart w:id="27" w:name="references"/>
-      <w:bookmarkEnd w:id="27"/>
+      <w:bookmarkStart w:id="28" w:name="references"/>
+      <w:bookmarkEnd w:id="28"/>
       <w:r>
         <w:t xml:space="preserve">References</w:t>
       </w:r>
@@ -2374,7 +2424,7 @@
     </w:lvl>
   </w:abstractNum>
   <w:abstractNum w:abstractNumId="990">
-    <w:nsid w:val="5ce58c81"/>
+    <w:nsid w:val="2603b79b"/>
     <w:multiLevelType w:val="multilevel"/>
     <w:lvl w:ilvl="0">
       <w:numFmt w:val="bullet"/>

</xml_diff>